<commit_message>
Creation of the Rewrite data from linux server use case. Editing of my 2 other use cases.
</commit_message>
<xml_diff>
--- a/Elaboration/E1/Requirements/Delegation of Brief use cases.docx
+++ b/Elaboration/E1/Requirements/Delegation of Brief use cases.docx
@@ -72,6 +72,14 @@
         </w:rPr>
         <w:t>Rewrite data from text file to JSON object to C# object</w:t>
       </w:r>
+      <w:r>
+        <w:rPr>
+          <w:lang w:val="en-US"/>
+        </w:rPr>
+        <w:t>(DATA IS ALDREADY JSON?)</w:t>
+      </w:r>
+      <w:bookmarkStart w:id="0" w:name="_GoBack"/>
+      <w:bookmarkEnd w:id="0"/>
     </w:p>
     <w:p>
       <w:pPr>
@@ -255,8 +263,6 @@
         </w:rPr>
         <w:t>End checkin.</w:t>
       </w:r>
-      <w:bookmarkStart w:id="0" w:name="_GoBack"/>
-      <w:bookmarkEnd w:id="0"/>
     </w:p>
     <w:sectPr>
       <w:pgSz w:w="11906" w:h="16838"/>

</xml_diff>